<commit_message>
Mise à jour de mon journal et Norme de programmation
J'ai définit des normes de programmation,
à modifier si vous voyez quelque chose qui manque
</commit_message>
<xml_diff>
--- a/Journaux de bord/Journaldebord-Gabriel.docx
+++ b/Journaux de bord/Journaldebord-Gabriel.docx
@@ -135,7 +135,34 @@
     </w:p>
     <w:p>
       <w:r>
-        <w:t>Moi et Dean avons fait l’analyse pour le jeu et nous avons complété le diagramme de classe de jeu.</w:t>
+        <w:t xml:space="preserve">Moi et Dean avons fait l’analyse pour le jeu et </w:t>
+      </w:r>
+      <w:r>
+        <w:t>j’ai aidé à compléter</w:t>
+      </w:r>
+      <w:r>
+        <w:t xml:space="preserve"> le diagramme de classe de jeu.</w:t>
+      </w:r>
+    </w:p>
+    <w:p>
+      <w:r>
+        <w:t>Le 13 novembre 2014</w:t>
+      </w:r>
+    </w:p>
+    <w:p>
+      <w:r>
+        <w:t xml:space="preserve">J’ai codé la classe pour la boussole qui donne la force et la direction du vent et je l’ai ajoutée au </w:t>
+      </w:r>
+      <w:proofErr w:type="spellStart"/>
+      <w:r>
+        <w:t>CMap</w:t>
+      </w:r>
+      <w:proofErr w:type="spellEnd"/>
+      <w:r>
+        <w:t xml:space="preserve"> et j’ai fait les modifications dans ce dernier en conséquence de l’ajout.</w:t>
+      </w:r>
+      <w:r>
+        <w:t xml:space="preserve"> J’ai aussi définit nos normes de programmation.</w:t>
       </w:r>
       <w:bookmarkStart w:id="0" w:name="_GoBack"/>
       <w:bookmarkEnd w:id="0"/>

</xml_diff>

<commit_message>
Mise à jour du journal de bord
...
</commit_message>
<xml_diff>
--- a/Journaux de bord/Journaldebord-Gabriel.docx
+++ b/Journaux de bord/Journaldebord-Gabriel.docx
@@ -199,6 +199,32 @@
       <w:proofErr w:type="spellEnd"/>
       <w:r>
         <w:t>, mais je ne suis pas trop sûr de comment m’y prendre encore.</w:t>
+      </w:r>
+    </w:p>
+    <w:p>
+      <w:r>
+        <w:t>Le 20 novembre 2014</w:t>
+      </w:r>
+    </w:p>
+    <w:p>
+      <w:r>
+        <w:t xml:space="preserve">J’ai bien avancé la </w:t>
+      </w:r>
+      <w:proofErr w:type="spellStart"/>
+      <w:r>
+        <w:t>toolbar</w:t>
+      </w:r>
+      <w:proofErr w:type="spellEnd"/>
+      <w:r>
+        <w:t xml:space="preserve"> en ajoutant la </w:t>
+      </w:r>
+      <w:proofErr w:type="spellStart"/>
+      <w:r>
+        <w:t>scrollbar</w:t>
+      </w:r>
+      <w:proofErr w:type="spellEnd"/>
+      <w:r>
+        <w:t xml:space="preserve"> finie, il me reste à bien gérer l’affichage avec celle-ci ce qui est déjà un peu commencé.</w:t>
       </w:r>
       <w:bookmarkStart w:id="0" w:name="_GoBack"/>
       <w:bookmarkEnd w:id="0"/>

</xml_diff>

<commit_message>
Mise à jour journal de bord et diagramme de classe
J'ai ajouté les classe CToolBar et CScrollBar au diagramme
</commit_message>
<xml_diff>
--- a/Journaux de bord/Journaldebord-Gabriel.docx
+++ b/Journaux de bord/Journaldebord-Gabriel.docx
@@ -225,6 +225,63 @@
       <w:proofErr w:type="spellEnd"/>
       <w:r>
         <w:t xml:space="preserve"> finie, il me reste à bien gérer l’affichage avec celle-ci ce qui est déjà un peu commencé.</w:t>
+      </w:r>
+    </w:p>
+    <w:p/>
+    <w:p>
+      <w:r>
+        <w:lastRenderedPageBreak/>
+        <w:t>Le 21 novembre 2014</w:t>
+      </w:r>
+    </w:p>
+    <w:p>
+      <w:r>
+        <w:t xml:space="preserve">J’ai continué de travailler sur la </w:t>
+      </w:r>
+      <w:proofErr w:type="spellStart"/>
+      <w:r>
+        <w:t>toolbar</w:t>
+      </w:r>
+      <w:proofErr w:type="spellEnd"/>
+      <w:r>
+        <w:t xml:space="preserve">, le </w:t>
+      </w:r>
+      <w:proofErr w:type="spellStart"/>
+      <w:r>
+        <w:t>cropage</w:t>
+      </w:r>
+      <w:proofErr w:type="spellEnd"/>
+      <w:r>
+        <w:t xml:space="preserve"> marche bien.</w:t>
+      </w:r>
+    </w:p>
+    <w:p>
+      <w:r>
+        <w:t xml:space="preserve">Le 23 novembre 2014 </w:t>
+      </w:r>
+    </w:p>
+    <w:p>
+      <w:r>
+        <w:t xml:space="preserve">J’ai fini la </w:t>
+      </w:r>
+      <w:proofErr w:type="spellStart"/>
+      <w:r>
+        <w:t>toolbar</w:t>
+      </w:r>
+      <w:proofErr w:type="spellEnd"/>
+      <w:r>
+        <w:t xml:space="preserve">, il me restait à faire les </w:t>
+      </w:r>
+      <w:proofErr w:type="spellStart"/>
+      <w:r>
+        <w:t>events</w:t>
+      </w:r>
+      <w:proofErr w:type="spellEnd"/>
+      <w:r>
+        <w:t xml:space="preserve"> et à l’optimiser. J’ai aussi commencé à fair</w:t>
+      </w:r>
+      <w:r>
+        <w:t>e le menu pause en cours de jeu, mais il manque quelques outils pour y arriver.</w:t>
       </w:r>
       <w:bookmarkStart w:id="0" w:name="_GoBack"/>
       <w:bookmarkEnd w:id="0"/>

</xml_diff>

<commit_message>
ReMise à jour du journal
...
</commit_message>
<xml_diff>
--- a/Journaux de bord/Journaldebord-Gabriel.docx
+++ b/Journaux de bord/Journaldebord-Gabriel.docx
@@ -283,8 +283,21 @@
       <w:r>
         <w:t>e le menu pause en cours de jeu, mais il manque quelques outils pour y arriver.</w:t>
       </w:r>
+    </w:p>
+    <w:p>
+      <w:proofErr w:type="spellStart"/>
+      <w:r>
+        <w:t>Re</w:t>
+      </w:r>
       <w:bookmarkStart w:id="0" w:name="_GoBack"/>
       <w:bookmarkEnd w:id="0"/>
+      <w:r>
+        <w:t>travail</w:t>
+      </w:r>
+      <w:proofErr w:type="spellEnd"/>
+      <w:r>
+        <w:t xml:space="preserve"> sur le menu : Il est fini!</w:t>
+      </w:r>
     </w:p>
     <w:sectPr>
       <w:pgSz w:w="12240" w:h="15840"/>

</xml_diff>